<commit_message>
actuazlice el doc de modelo de negocios
</commit_message>
<xml_diff>
--- a/Documentacion/DocumentoDeAnalisis/Modelo de negocios.docx
+++ b/Documentacion/DocumentoDeAnalisis/Modelo de negocios.docx
@@ -315,7 +315,25 @@
           <w:sz w:val="24"/>
           <w:szCs w:val="24"/>
         </w:rPr>
-        <w:t xml:space="preserve">Aquije Vásquez, Carlos Adrian </w:t>
+        <w:t xml:space="preserve">Aquije Vásquez, Carlos </w:t>
+      </w:r>
+      <w:proofErr w:type="spellStart"/>
+      <w:r>
+        <w:rPr>
+          <w:rFonts w:ascii="Times New Roman" w:eastAsia="Times New Roman" w:hAnsi="Times New Roman" w:cs="Times New Roman"/>
+          <w:sz w:val="24"/>
+          <w:szCs w:val="24"/>
+        </w:rPr>
+        <w:t>Adrian</w:t>
+      </w:r>
+      <w:proofErr w:type="spellEnd"/>
+      <w:r>
+        <w:rPr>
+          <w:rFonts w:ascii="Times New Roman" w:eastAsia="Times New Roman" w:hAnsi="Times New Roman" w:cs="Times New Roman"/>
+          <w:sz w:val="24"/>
+          <w:szCs w:val="24"/>
+        </w:rPr>
+        <w:t xml:space="preserve"> </w:t>
       </w:r>
       <w:r>
         <w:rPr>
@@ -354,13 +372,41 @@
           <w:szCs w:val="24"/>
         </w:rPr>
       </w:pPr>
-      <w:r>
-        <w:rPr>
-          <w:rFonts w:ascii="Times New Roman" w:eastAsia="Times New Roman" w:hAnsi="Times New Roman" w:cs="Times New Roman"/>
-          <w:sz w:val="24"/>
-          <w:szCs w:val="24"/>
-        </w:rPr>
-        <w:t>Chavez Calderon de la Barca, Leonardo David</w:t>
+      <w:proofErr w:type="spellStart"/>
+      <w:r>
+        <w:rPr>
+          <w:rFonts w:ascii="Times New Roman" w:eastAsia="Times New Roman" w:hAnsi="Times New Roman" w:cs="Times New Roman"/>
+          <w:sz w:val="24"/>
+          <w:szCs w:val="24"/>
+        </w:rPr>
+        <w:t>Chavez</w:t>
+      </w:r>
+      <w:proofErr w:type="spellEnd"/>
+      <w:r>
+        <w:rPr>
+          <w:rFonts w:ascii="Times New Roman" w:eastAsia="Times New Roman" w:hAnsi="Times New Roman" w:cs="Times New Roman"/>
+          <w:sz w:val="24"/>
+          <w:szCs w:val="24"/>
+        </w:rPr>
+        <w:t xml:space="preserve"> </w:t>
+      </w:r>
+      <w:proofErr w:type="spellStart"/>
+      <w:r>
+        <w:rPr>
+          <w:rFonts w:ascii="Times New Roman" w:eastAsia="Times New Roman" w:hAnsi="Times New Roman" w:cs="Times New Roman"/>
+          <w:sz w:val="24"/>
+          <w:szCs w:val="24"/>
+        </w:rPr>
+        <w:t>Calderon</w:t>
+      </w:r>
+      <w:proofErr w:type="spellEnd"/>
+      <w:r>
+        <w:rPr>
+          <w:rFonts w:ascii="Times New Roman" w:eastAsia="Times New Roman" w:hAnsi="Times New Roman" w:cs="Times New Roman"/>
+          <w:sz w:val="24"/>
+          <w:szCs w:val="24"/>
+        </w:rPr>
+        <w:t xml:space="preserve"> de la Barca, Leonardo David</w:t>
       </w:r>
       <w:r>
         <w:rPr>
@@ -383,13 +429,59 @@
           <w:szCs w:val="24"/>
         </w:rPr>
       </w:pPr>
-      <w:r>
-        <w:rPr>
-          <w:rFonts w:ascii="Times New Roman" w:eastAsia="Times New Roman" w:hAnsi="Times New Roman" w:cs="Times New Roman"/>
-          <w:sz w:val="24"/>
-          <w:szCs w:val="24"/>
-        </w:rPr>
-        <w:t xml:space="preserve">Fernandez Caillahua, Felix Alfonso </w:t>
+      <w:proofErr w:type="spellStart"/>
+      <w:r>
+        <w:rPr>
+          <w:rFonts w:ascii="Times New Roman" w:eastAsia="Times New Roman" w:hAnsi="Times New Roman" w:cs="Times New Roman"/>
+          <w:sz w:val="24"/>
+          <w:szCs w:val="24"/>
+        </w:rPr>
+        <w:t>Fernandez</w:t>
+      </w:r>
+      <w:proofErr w:type="spellEnd"/>
+      <w:r>
+        <w:rPr>
+          <w:rFonts w:ascii="Times New Roman" w:eastAsia="Times New Roman" w:hAnsi="Times New Roman" w:cs="Times New Roman"/>
+          <w:sz w:val="24"/>
+          <w:szCs w:val="24"/>
+        </w:rPr>
+        <w:t xml:space="preserve"> </w:t>
+      </w:r>
+      <w:proofErr w:type="spellStart"/>
+      <w:r>
+        <w:rPr>
+          <w:rFonts w:ascii="Times New Roman" w:eastAsia="Times New Roman" w:hAnsi="Times New Roman" w:cs="Times New Roman"/>
+          <w:sz w:val="24"/>
+          <w:szCs w:val="24"/>
+        </w:rPr>
+        <w:t>Caillahua</w:t>
+      </w:r>
+      <w:proofErr w:type="spellEnd"/>
+      <w:r>
+        <w:rPr>
+          <w:rFonts w:ascii="Times New Roman" w:eastAsia="Times New Roman" w:hAnsi="Times New Roman" w:cs="Times New Roman"/>
+          <w:sz w:val="24"/>
+          <w:szCs w:val="24"/>
+        </w:rPr>
+        <w:t xml:space="preserve">, </w:t>
+      </w:r>
+      <w:proofErr w:type="spellStart"/>
+      <w:r>
+        <w:rPr>
+          <w:rFonts w:ascii="Times New Roman" w:eastAsia="Times New Roman" w:hAnsi="Times New Roman" w:cs="Times New Roman"/>
+          <w:sz w:val="24"/>
+          <w:szCs w:val="24"/>
+        </w:rPr>
+        <w:t>Felix</w:t>
+      </w:r>
+      <w:proofErr w:type="spellEnd"/>
+      <w:r>
+        <w:rPr>
+          <w:rFonts w:ascii="Times New Roman" w:eastAsia="Times New Roman" w:hAnsi="Times New Roman" w:cs="Times New Roman"/>
+          <w:sz w:val="24"/>
+          <w:szCs w:val="24"/>
+        </w:rPr>
+        <w:t xml:space="preserve"> Alfonso </w:t>
       </w:r>
       <w:r>
         <w:rPr>
@@ -481,7 +573,27 @@
           <w:szCs w:val="24"/>
           <w:lang w:val="en-US"/>
         </w:rPr>
-        <w:t xml:space="preserve">Lara Zatta, Jonathan </w:t>
+        <w:t xml:space="preserve">Lara </w:t>
+      </w:r>
+      <w:proofErr w:type="spellStart"/>
+      <w:r>
+        <w:rPr>
+          <w:rFonts w:ascii="Times New Roman" w:eastAsia="Times New Roman" w:hAnsi="Times New Roman" w:cs="Times New Roman"/>
+          <w:sz w:val="24"/>
+          <w:szCs w:val="24"/>
+          <w:lang w:val="en-US"/>
+        </w:rPr>
+        <w:t>Zatta</w:t>
+      </w:r>
+      <w:proofErr w:type="spellEnd"/>
+      <w:r>
+        <w:rPr>
+          <w:rFonts w:ascii="Times New Roman" w:eastAsia="Times New Roman" w:hAnsi="Times New Roman" w:cs="Times New Roman"/>
+          <w:sz w:val="24"/>
+          <w:szCs w:val="24"/>
+          <w:lang w:val="en-US"/>
+        </w:rPr>
+        <w:t xml:space="preserve">, Jonathan </w:t>
       </w:r>
       <w:r>
         <w:rPr>
@@ -597,7 +709,25 @@
           <w:sz w:val="24"/>
           <w:szCs w:val="24"/>
         </w:rPr>
-        <w:t xml:space="preserve">Quito Cucho, Giajahira Cristhel </w:t>
+        <w:t xml:space="preserve">Quito Cucho, </w:t>
+      </w:r>
+      <w:proofErr w:type="spellStart"/>
+      <w:r>
+        <w:rPr>
+          <w:rFonts w:ascii="Times New Roman" w:eastAsia="Times New Roman" w:hAnsi="Times New Roman" w:cs="Times New Roman"/>
+          <w:sz w:val="24"/>
+          <w:szCs w:val="24"/>
+        </w:rPr>
+        <w:t>Giajahira</w:t>
+      </w:r>
+      <w:proofErr w:type="spellEnd"/>
+      <w:r>
+        <w:rPr>
+          <w:rFonts w:ascii="Times New Roman" w:eastAsia="Times New Roman" w:hAnsi="Times New Roman" w:cs="Times New Roman"/>
+          <w:sz w:val="24"/>
+          <w:szCs w:val="24"/>
+        </w:rPr>
+        <w:t xml:space="preserve"> Cristhel </w:t>
       </w:r>
       <w:r>
         <w:rPr>
@@ -687,7 +817,25 @@
           <w:sz w:val="24"/>
           <w:szCs w:val="24"/>
         </w:rPr>
-        <w:t xml:space="preserve">Villegas Pancca, Fernando Miguel </w:t>
+        <w:t xml:space="preserve">Villegas </w:t>
+      </w:r>
+      <w:proofErr w:type="spellStart"/>
+      <w:r>
+        <w:rPr>
+          <w:rFonts w:ascii="Times New Roman" w:eastAsia="Times New Roman" w:hAnsi="Times New Roman" w:cs="Times New Roman"/>
+          <w:sz w:val="24"/>
+          <w:szCs w:val="24"/>
+        </w:rPr>
+        <w:t>Pancca</w:t>
+      </w:r>
+      <w:proofErr w:type="spellEnd"/>
+      <w:r>
+        <w:rPr>
+          <w:rFonts w:ascii="Times New Roman" w:eastAsia="Times New Roman" w:hAnsi="Times New Roman" w:cs="Times New Roman"/>
+          <w:sz w:val="24"/>
+          <w:szCs w:val="24"/>
+        </w:rPr>
+        <w:t xml:space="preserve">, Fernando Miguel </w:t>
       </w:r>
       <w:r>
         <w:rPr>
@@ -907,7 +1055,25 @@
           <w:sz w:val="24"/>
           <w:szCs w:val="24"/>
         </w:rPr>
-        <w:t>Para poder dar un inicio y formalización al proyecto que se desarrollará, crearemos un Project Charter, en esta Acta de Constitución podremos definir nuestro objetivo, justificación, equipo de proyecto, entre otros apartados de gran importancia, así todo el equipo podrá estar consciente de que va nuestro proyecto y poder avanzar de la mejor manera.</w:t>
+        <w:t xml:space="preserve">Para poder dar un inicio y formalización al proyecto que se desarrollará, crearemos un Project </w:t>
+      </w:r>
+      <w:proofErr w:type="spellStart"/>
+      <w:r>
+        <w:rPr>
+          <w:rFonts w:ascii="Times New Roman" w:eastAsia="Times New Roman" w:hAnsi="Times New Roman" w:cs="Times New Roman"/>
+          <w:sz w:val="24"/>
+          <w:szCs w:val="24"/>
+        </w:rPr>
+        <w:t>Charter</w:t>
+      </w:r>
+      <w:proofErr w:type="spellEnd"/>
+      <w:r>
+        <w:rPr>
+          <w:rFonts w:ascii="Times New Roman" w:eastAsia="Times New Roman" w:hAnsi="Times New Roman" w:cs="Times New Roman"/>
+          <w:sz w:val="24"/>
+          <w:szCs w:val="24"/>
+        </w:rPr>
+        <w:t>, en esta Acta de Constitución podremos definir nuestro objetivo, justificación, equipo de proyecto, entre otros apartados de gran importancia, así todo el equipo podrá estar consciente de que va nuestro proyecto y poder avanzar de la mejor manera.</w:t>
       </w:r>
       <w:r>
         <w:rPr>
@@ -916,7 +1082,25 @@
           <w:szCs w:val="24"/>
         </w:rPr>
         <w:br/>
-        <w:t>Además, el profesor encargado podrá saber de qué va nuestra idea de manera más corta con la ayuda del Project Charter.</w:t>
+        <w:t xml:space="preserve">Además, el profesor encargado podrá saber de qué va nuestra idea de manera más corta con la ayuda del Project </w:t>
+      </w:r>
+      <w:proofErr w:type="spellStart"/>
+      <w:r>
+        <w:rPr>
+          <w:rFonts w:ascii="Times New Roman" w:eastAsia="Times New Roman" w:hAnsi="Times New Roman" w:cs="Times New Roman"/>
+          <w:sz w:val="24"/>
+          <w:szCs w:val="24"/>
+        </w:rPr>
+        <w:t>Charter</w:t>
+      </w:r>
+      <w:proofErr w:type="spellEnd"/>
+      <w:r>
+        <w:rPr>
+          <w:rFonts w:ascii="Times New Roman" w:eastAsia="Times New Roman" w:hAnsi="Times New Roman" w:cs="Times New Roman"/>
+          <w:sz w:val="24"/>
+          <w:szCs w:val="24"/>
+        </w:rPr>
+        <w:t>.</w:t>
       </w:r>
     </w:p>
     <w:p>
@@ -1355,7 +1539,43 @@
                 <w:sz w:val="24"/>
                 <w:szCs w:val="24"/>
               </w:rPr>
-              <w:t>Resolver dudas de posibles turistas acerca de las atracción turísticas, o lugares relacionados como restaurantes cercanos a lo cuales ir basado en la experiencia anterior de miembros de la página</w:t>
+              <w:t xml:space="preserve">Resolver dudas de posibles turistas acerca de las </w:t>
+            </w:r>
+            <w:proofErr w:type="gramStart"/>
+            <w:r>
+              <w:rPr>
+                <w:rFonts w:ascii="Times New Roman" w:eastAsia="Times New Roman" w:hAnsi="Times New Roman" w:cs="Times New Roman"/>
+                <w:sz w:val="24"/>
+                <w:szCs w:val="24"/>
+              </w:rPr>
+              <w:t>atracción turísticas</w:t>
+            </w:r>
+            <w:proofErr w:type="gramEnd"/>
+            <w:r>
+              <w:rPr>
+                <w:rFonts w:ascii="Times New Roman" w:eastAsia="Times New Roman" w:hAnsi="Times New Roman" w:cs="Times New Roman"/>
+                <w:sz w:val="24"/>
+                <w:szCs w:val="24"/>
+              </w:rPr>
+              <w:t xml:space="preserve">, o lugares relacionados como restaurantes cercanos a </w:t>
+            </w:r>
+            <w:proofErr w:type="spellStart"/>
+            <w:r>
+              <w:rPr>
+                <w:rFonts w:ascii="Times New Roman" w:eastAsia="Times New Roman" w:hAnsi="Times New Roman" w:cs="Times New Roman"/>
+                <w:sz w:val="24"/>
+                <w:szCs w:val="24"/>
+              </w:rPr>
+              <w:t>lo</w:t>
+            </w:r>
+            <w:proofErr w:type="spellEnd"/>
+            <w:r>
+              <w:rPr>
+                <w:rFonts w:ascii="Times New Roman" w:eastAsia="Times New Roman" w:hAnsi="Times New Roman" w:cs="Times New Roman"/>
+                <w:sz w:val="24"/>
+                <w:szCs w:val="24"/>
+              </w:rPr>
+              <w:t xml:space="preserve"> cuales ir basado en la experiencia anterior de miembros de la página</w:t>
             </w:r>
           </w:p>
           <w:p>
@@ -1560,7 +1780,25 @@
                 <w:sz w:val="24"/>
                 <w:szCs w:val="24"/>
               </w:rPr>
-              <w:t>Desarrollo de la plataforma web “ECOTURISMO” con las funciones de Blog en el cual las personas puedan redactar, login para tener usuarios registrados, apartados de post donde se encuentran los artículos informativos, y promoción de negocios de categoría cercana o relacionada al destino mostrado, se desarrollará considerando los siguientes procedimientos:</w:t>
+              <w:t xml:space="preserve">Desarrollo de la plataforma web “ECOTURISMO” con las funciones de Blog en el cual las personas puedan redactar, </w:t>
+            </w:r>
+            <w:proofErr w:type="spellStart"/>
+            <w:r>
+              <w:rPr>
+                <w:rFonts w:ascii="Times New Roman" w:eastAsia="Times New Roman" w:hAnsi="Times New Roman" w:cs="Times New Roman"/>
+                <w:sz w:val="24"/>
+                <w:szCs w:val="24"/>
+              </w:rPr>
+              <w:t>login</w:t>
+            </w:r>
+            <w:proofErr w:type="spellEnd"/>
+            <w:r>
+              <w:rPr>
+                <w:rFonts w:ascii="Times New Roman" w:eastAsia="Times New Roman" w:hAnsi="Times New Roman" w:cs="Times New Roman"/>
+                <w:sz w:val="24"/>
+                <w:szCs w:val="24"/>
+              </w:rPr>
+              <w:t xml:space="preserve"> para tener usuarios registrados, apartados de post donde se encuentran los artículos informativos, y promoción de negocios de categoría cercana o relacionada al destino mostrado, se desarrollará considerando los siguientes procedimientos:</w:t>
             </w:r>
             <w:r>
               <w:rPr>
@@ -1690,7 +1928,25 @@
                 <w:sz w:val="24"/>
                 <w:szCs w:val="24"/>
               </w:rPr>
-              <w:t>Director del proyecto: Villegas Pancca, Fernando Miguel</w:t>
+              <w:t xml:space="preserve">Director del proyecto: Villegas </w:t>
+            </w:r>
+            <w:proofErr w:type="spellStart"/>
+            <w:r>
+              <w:rPr>
+                <w:rFonts w:ascii="Times New Roman" w:eastAsia="Times New Roman" w:hAnsi="Times New Roman" w:cs="Times New Roman"/>
+                <w:sz w:val="24"/>
+                <w:szCs w:val="24"/>
+              </w:rPr>
+              <w:t>Pancca</w:t>
+            </w:r>
+            <w:proofErr w:type="spellEnd"/>
+            <w:r>
+              <w:rPr>
+                <w:rFonts w:ascii="Times New Roman" w:eastAsia="Times New Roman" w:hAnsi="Times New Roman" w:cs="Times New Roman"/>
+                <w:sz w:val="24"/>
+                <w:szCs w:val="24"/>
+              </w:rPr>
+              <w:t>, Fernando Miguel</w:t>
             </w:r>
           </w:p>
           <w:p>
@@ -1856,14 +2112,34 @@
                 <w:szCs w:val="24"/>
               </w:rPr>
             </w:pPr>
+            <w:proofErr w:type="spellStart"/>
             <w:r>
               <w:rPr>
                 <w:rFonts w:ascii="Times New Roman" w:eastAsia="Times New Roman" w:hAnsi="Times New Roman" w:cs="Times New Roman"/>
                 <w:sz w:val="24"/>
                 <w:szCs w:val="24"/>
               </w:rPr>
-              <w:t>Felix Fernandez</w:t>
+              <w:t>Felix</w:t>
             </w:r>
+            <w:proofErr w:type="spellEnd"/>
+            <w:r>
+              <w:rPr>
+                <w:rFonts w:ascii="Times New Roman" w:eastAsia="Times New Roman" w:hAnsi="Times New Roman" w:cs="Times New Roman"/>
+                <w:sz w:val="24"/>
+                <w:szCs w:val="24"/>
+              </w:rPr>
+              <w:t xml:space="preserve"> </w:t>
+            </w:r>
+            <w:proofErr w:type="spellStart"/>
+            <w:r>
+              <w:rPr>
+                <w:rFonts w:ascii="Times New Roman" w:eastAsia="Times New Roman" w:hAnsi="Times New Roman" w:cs="Times New Roman"/>
+                <w:sz w:val="24"/>
+                <w:szCs w:val="24"/>
+              </w:rPr>
+              <w:t>Fernandez</w:t>
+            </w:r>
+            <w:proofErr w:type="spellEnd"/>
           </w:p>
           <w:p>
             <w:pPr>
@@ -1908,8 +2184,18 @@
                 <w:sz w:val="24"/>
                 <w:szCs w:val="24"/>
               </w:rPr>
-              <w:t>Leonardo Chavez</w:t>
+              <w:t xml:space="preserve">Leonardo </w:t>
             </w:r>
+            <w:proofErr w:type="spellStart"/>
+            <w:r>
+              <w:rPr>
+                <w:rFonts w:ascii="Times New Roman" w:eastAsia="Times New Roman" w:hAnsi="Times New Roman" w:cs="Times New Roman"/>
+                <w:sz w:val="24"/>
+                <w:szCs w:val="24"/>
+              </w:rPr>
+              <w:t>Chavez</w:t>
+            </w:r>
+            <w:proofErr w:type="spellEnd"/>
           </w:p>
           <w:p>
             <w:pPr>
@@ -1925,13 +2211,23 @@
                 <w:szCs w:val="24"/>
               </w:rPr>
             </w:pPr>
+            <w:proofErr w:type="spellStart"/>
             <w:r>
               <w:rPr>
                 <w:rFonts w:ascii="Times New Roman" w:eastAsia="Times New Roman" w:hAnsi="Times New Roman" w:cs="Times New Roman"/>
                 <w:sz w:val="24"/>
                 <w:szCs w:val="24"/>
               </w:rPr>
-              <w:t>Giajahira Quito</w:t>
+              <w:t>Giajahira</w:t>
+            </w:r>
+            <w:proofErr w:type="spellEnd"/>
+            <w:r>
+              <w:rPr>
+                <w:rFonts w:ascii="Times New Roman" w:eastAsia="Times New Roman" w:hAnsi="Times New Roman" w:cs="Times New Roman"/>
+                <w:sz w:val="24"/>
+                <w:szCs w:val="24"/>
+              </w:rPr>
+              <w:t xml:space="preserve"> Quito</w:t>
             </w:r>
           </w:p>
           <w:p>
@@ -2483,7 +2779,25 @@
           <w:sz w:val="24"/>
           <w:szCs w:val="24"/>
         </w:rPr>
-        <w:t>El turismo en las últimas décadas del siglo XX, experimentó un crecimiento exponencial y continuo. Posteriormente, a inicios del siglo XXI se consolidó como una de las actividades principales en el desarrollo de la economía mundial y del Perú.</w:t>
+        <w:t xml:space="preserve">El turismo en las últimas décadas del siglo </w:t>
+      </w:r>
+      <w:proofErr w:type="gramStart"/>
+      <w:r>
+        <w:rPr>
+          <w:rFonts w:ascii="Times New Roman" w:eastAsia="Times New Roman" w:hAnsi="Times New Roman" w:cs="Times New Roman"/>
+          <w:sz w:val="24"/>
+          <w:szCs w:val="24"/>
+        </w:rPr>
+        <w:t>XX,</w:t>
+      </w:r>
+      <w:proofErr w:type="gramEnd"/>
+      <w:r>
+        <w:rPr>
+          <w:rFonts w:ascii="Times New Roman" w:eastAsia="Times New Roman" w:hAnsi="Times New Roman" w:cs="Times New Roman"/>
+          <w:sz w:val="24"/>
+          <w:szCs w:val="24"/>
+        </w:rPr>
+        <w:t xml:space="preserve"> experimentó un crecimiento exponencial y continuo. Posteriormente, a inicios del siglo XXI se consolidó como una de las actividades principales en el desarrollo de la economía mundial y del Perú.</w:t>
       </w:r>
     </w:p>
     <w:p>
@@ -2623,7 +2937,25 @@
           <w:sz w:val="24"/>
           <w:szCs w:val="24"/>
         </w:rPr>
-        <w:t>Paso previo para la toma de acciones, ya que antes de haber terminado, no se debe tener dudas de cómo se va a proceder en la administración. El equipo administrativo y los usuarios interesados en el ecoturismo, deben mantener una buena comunicación para poder resolver todas sus dudas y crear un ambiente mucho más agradable, con estos mismos.</w:t>
+        <w:t xml:space="preserve">Paso previo para la toma de acciones, ya que antes de haber terminado, no se debe tener dudas de cómo se va a proceder en la administración. El equipo administrativo y los usuarios interesados en el </w:t>
+      </w:r>
+      <w:proofErr w:type="gramStart"/>
+      <w:r>
+        <w:rPr>
+          <w:rFonts w:ascii="Times New Roman" w:eastAsia="Times New Roman" w:hAnsi="Times New Roman" w:cs="Times New Roman"/>
+          <w:sz w:val="24"/>
+          <w:szCs w:val="24"/>
+        </w:rPr>
+        <w:t>ecoturismo,</w:t>
+      </w:r>
+      <w:proofErr w:type="gramEnd"/>
+      <w:r>
+        <w:rPr>
+          <w:rFonts w:ascii="Times New Roman" w:eastAsia="Times New Roman" w:hAnsi="Times New Roman" w:cs="Times New Roman"/>
+          <w:sz w:val="24"/>
+          <w:szCs w:val="24"/>
+        </w:rPr>
+        <w:t xml:space="preserve"> deben mantener una buena comunicación para poder resolver todas sus dudas y crear un ambiente mucho más agradable, con estos mismos.</w:t>
       </w:r>
     </w:p>
     <w:p>
@@ -2718,7 +3050,25 @@
           <w:sz w:val="24"/>
           <w:szCs w:val="24"/>
         </w:rPr>
-        <w:t>- ¿Quien atenderá las quejas y solicitudes de los turistas?</w:t>
+        <w:t>- ¿</w:t>
+      </w:r>
+      <w:proofErr w:type="spellStart"/>
+      <w:r>
+        <w:rPr>
+          <w:rFonts w:ascii="Times New Roman" w:eastAsia="Times New Roman" w:hAnsi="Times New Roman" w:cs="Times New Roman"/>
+          <w:sz w:val="24"/>
+          <w:szCs w:val="24"/>
+        </w:rPr>
+        <w:t>Quien</w:t>
+      </w:r>
+      <w:proofErr w:type="spellEnd"/>
+      <w:r>
+        <w:rPr>
+          <w:rFonts w:ascii="Times New Roman" w:eastAsia="Times New Roman" w:hAnsi="Times New Roman" w:cs="Times New Roman"/>
+          <w:sz w:val="24"/>
+          <w:szCs w:val="24"/>
+        </w:rPr>
+        <w:t xml:space="preserve"> atenderá las quejas y solicitudes de los turistas?</w:t>
       </w:r>
     </w:p>
     <w:p>
@@ -2811,13 +3161,23 @@
           <w:szCs w:val="24"/>
         </w:rPr>
       </w:pPr>
-      <w:r>
-        <w:rPr>
-          <w:rFonts w:ascii="Times New Roman" w:eastAsia="Times New Roman" w:hAnsi="Times New Roman" w:cs="Times New Roman"/>
-          <w:sz w:val="24"/>
-          <w:szCs w:val="24"/>
-        </w:rPr>
-        <w:t>Una revisión de todas las acciones se están llevando para que estas no pierdan su objetivo inicial. Y además verificar que estos procesos se estén llevando de la mejor manera posible.</w:t>
+      <w:proofErr w:type="gramStart"/>
+      <w:r>
+        <w:rPr>
+          <w:rFonts w:ascii="Times New Roman" w:eastAsia="Times New Roman" w:hAnsi="Times New Roman" w:cs="Times New Roman"/>
+          <w:sz w:val="24"/>
+          <w:szCs w:val="24"/>
+        </w:rPr>
+        <w:t>Una revisión de todas las acciones se están</w:t>
+      </w:r>
+      <w:proofErr w:type="gramEnd"/>
+      <w:r>
+        <w:rPr>
+          <w:rFonts w:ascii="Times New Roman" w:eastAsia="Times New Roman" w:hAnsi="Times New Roman" w:cs="Times New Roman"/>
+          <w:sz w:val="24"/>
+          <w:szCs w:val="24"/>
+        </w:rPr>
+        <w:t xml:space="preserve"> llevando para que estas no pierdan su objetivo inicial. Y además verificar que estos procesos se estén llevando de la mejor manera posible.</w:t>
       </w:r>
     </w:p>
     <w:p>
@@ -2836,7 +3196,25 @@
           <w:sz w:val="24"/>
           <w:szCs w:val="24"/>
         </w:rPr>
-        <w:t xml:space="preserve">Ya que durante la administración puede surgir problemas que ocasionan que las actividades adquieran un enfoque a terminar los pendientes del día o la última queja que llegó a la administración, olvidando de esta manera lo que se había planeado en anterioridad. Es por eso que durante la planeación y organización se debieron haber implementado sobre las acciones sobre cómo se iba a realizar, el quién </w:t>
+        <w:t xml:space="preserve">Ya que durante la administración puede surgir problemas que ocasionan que las actividades adquieran un enfoque a terminar los pendientes del día o la última queja que llegó a la administración, olvidando de esta manera lo que se había planeado en anterioridad. Es por eso </w:t>
+      </w:r>
+      <w:proofErr w:type="gramStart"/>
+      <w:r>
+        <w:rPr>
+          <w:rFonts w:ascii="Times New Roman" w:eastAsia="Times New Roman" w:hAnsi="Times New Roman" w:cs="Times New Roman"/>
+          <w:sz w:val="24"/>
+          <w:szCs w:val="24"/>
+        </w:rPr>
+        <w:t>que</w:t>
+      </w:r>
+      <w:proofErr w:type="gramEnd"/>
+      <w:r>
+        <w:rPr>
+          <w:rFonts w:ascii="Times New Roman" w:eastAsia="Times New Roman" w:hAnsi="Times New Roman" w:cs="Times New Roman"/>
+          <w:sz w:val="24"/>
+          <w:szCs w:val="24"/>
+        </w:rPr>
+        <w:t xml:space="preserve"> durante la planeación y organización se debieron haber implementado sobre las acciones sobre cómo se iba a realizar, el quién </w:t>
       </w:r>
       <w:r>
         <w:rPr>
@@ -3163,7 +3541,61 @@
           <w:szCs w:val="24"/>
         </w:rPr>
         <w:lastRenderedPageBreak/>
-        <w:t>La página web  deberá brindarle al usuario por medio de un formulario toda la información necesaria para poder compartir su experiencia,como por ejemplo lugar , fecha , fotografías , lugares a visitar , dinero invertido , recomendaciones , etc. Un administrador también puede realizar el post de un lugar turístico resaltante. Todas las publicaciones debe ser aprobadas, y pueden ser modificados (previamente aprobadas) por los usuarios que postearon</w:t>
+        <w:t xml:space="preserve">La página </w:t>
+      </w:r>
+      <w:proofErr w:type="gramStart"/>
+      <w:r>
+        <w:rPr>
+          <w:rFonts w:ascii="Times New Roman" w:eastAsia="Times New Roman" w:hAnsi="Times New Roman" w:cs="Times New Roman"/>
+          <w:sz w:val="24"/>
+          <w:szCs w:val="24"/>
+        </w:rPr>
+        <w:t>web  deberá</w:t>
+      </w:r>
+      <w:proofErr w:type="gramEnd"/>
+      <w:r>
+        <w:rPr>
+          <w:rFonts w:ascii="Times New Roman" w:eastAsia="Times New Roman" w:hAnsi="Times New Roman" w:cs="Times New Roman"/>
+          <w:sz w:val="24"/>
+          <w:szCs w:val="24"/>
+        </w:rPr>
+        <w:t xml:space="preserve"> brindarle al usuario por medio de un formulario toda la información necesaria para poder compartir su </w:t>
+      </w:r>
+      <w:proofErr w:type="spellStart"/>
+      <w:r>
+        <w:rPr>
+          <w:rFonts w:ascii="Times New Roman" w:eastAsia="Times New Roman" w:hAnsi="Times New Roman" w:cs="Times New Roman"/>
+          <w:sz w:val="24"/>
+          <w:szCs w:val="24"/>
+        </w:rPr>
+        <w:t>experiencia,como</w:t>
+      </w:r>
+      <w:proofErr w:type="spellEnd"/>
+      <w:r>
+        <w:rPr>
+          <w:rFonts w:ascii="Times New Roman" w:eastAsia="Times New Roman" w:hAnsi="Times New Roman" w:cs="Times New Roman"/>
+          <w:sz w:val="24"/>
+          <w:szCs w:val="24"/>
+        </w:rPr>
+        <w:t xml:space="preserve"> por ejemplo lugar , fecha , fotografías , lugares a visitar , dinero invertido , recomendaciones , etc. Un administrador también puede realizar el post de un lugar turístico resaltante. </w:t>
+      </w:r>
+      <w:proofErr w:type="gramStart"/>
+      <w:r>
+        <w:rPr>
+          <w:rFonts w:ascii="Times New Roman" w:eastAsia="Times New Roman" w:hAnsi="Times New Roman" w:cs="Times New Roman"/>
+          <w:sz w:val="24"/>
+          <w:szCs w:val="24"/>
+        </w:rPr>
+        <w:t>Todas las publicaciones debe</w:t>
+      </w:r>
+      <w:proofErr w:type="gramEnd"/>
+      <w:r>
+        <w:rPr>
+          <w:rFonts w:ascii="Times New Roman" w:eastAsia="Times New Roman" w:hAnsi="Times New Roman" w:cs="Times New Roman"/>
+          <w:sz w:val="24"/>
+          <w:szCs w:val="24"/>
+        </w:rPr>
+        <w:t xml:space="preserve"> ser aprobadas, y pueden ser modificados (previamente aprobadas) por los usuarios que postearon</w:t>
       </w:r>
     </w:p>
     <w:p>
@@ -3183,8 +3615,18 @@
           <w:sz w:val="24"/>
           <w:szCs w:val="24"/>
         </w:rPr>
-        <w:t>El administrador es el encargado de verificar si el post no infringe las normas , es falso , simplemente es publicidad , etc</w:t>
-      </w:r>
+        <w:t xml:space="preserve">El administrador es el encargado de verificar si el post no infringe las normas , es falso , simplemente es publicidad , </w:t>
+      </w:r>
+      <w:proofErr w:type="spellStart"/>
+      <w:r>
+        <w:rPr>
+          <w:rFonts w:ascii="Times New Roman" w:eastAsia="Times New Roman" w:hAnsi="Times New Roman" w:cs="Times New Roman"/>
+          <w:sz w:val="24"/>
+          <w:szCs w:val="24"/>
+        </w:rPr>
+        <w:t>etc</w:t>
+      </w:r>
+      <w:proofErr w:type="spellEnd"/>
     </w:p>
     <w:p>
       <w:pPr>
@@ -3301,13 +3743,23 @@
           <w:szCs w:val="24"/>
         </w:rPr>
       </w:pPr>
-      <w:r>
-        <w:rPr>
-          <w:rFonts w:ascii="Times New Roman" w:eastAsia="Times New Roman" w:hAnsi="Times New Roman" w:cs="Times New Roman"/>
-          <w:sz w:val="24"/>
-          <w:szCs w:val="24"/>
-        </w:rPr>
-        <w:t>Agente implicados:</w:t>
+      <w:proofErr w:type="gramStart"/>
+      <w:r>
+        <w:rPr>
+          <w:rFonts w:ascii="Times New Roman" w:eastAsia="Times New Roman" w:hAnsi="Times New Roman" w:cs="Times New Roman"/>
+          <w:sz w:val="24"/>
+          <w:szCs w:val="24"/>
+        </w:rPr>
+        <w:t>Agente implicados</w:t>
+      </w:r>
+      <w:proofErr w:type="gramEnd"/>
+      <w:r>
+        <w:rPr>
+          <w:rFonts w:ascii="Times New Roman" w:eastAsia="Times New Roman" w:hAnsi="Times New Roman" w:cs="Times New Roman"/>
+          <w:sz w:val="24"/>
+          <w:szCs w:val="24"/>
+        </w:rPr>
+        <w:t>:</w:t>
       </w:r>
     </w:p>
     <w:p>
@@ -3687,7 +4139,25 @@
           <w:sz w:val="24"/>
           <w:szCs w:val="24"/>
         </w:rPr>
-        <w:t>Aprobar (Like) la experiencia</w:t>
+        <w:t>Aprobar (</w:t>
+      </w:r>
+      <w:proofErr w:type="spellStart"/>
+      <w:r>
+        <w:rPr>
+          <w:rFonts w:ascii="Times New Roman" w:eastAsia="Times New Roman" w:hAnsi="Times New Roman" w:cs="Times New Roman"/>
+          <w:sz w:val="24"/>
+          <w:szCs w:val="24"/>
+        </w:rPr>
+        <w:t>Like</w:t>
+      </w:r>
+      <w:proofErr w:type="spellEnd"/>
+      <w:r>
+        <w:rPr>
+          <w:rFonts w:ascii="Times New Roman" w:eastAsia="Times New Roman" w:hAnsi="Times New Roman" w:cs="Times New Roman"/>
+          <w:sz w:val="24"/>
+          <w:szCs w:val="24"/>
+        </w:rPr>
+        <w:t>) la experiencia</w:t>
       </w:r>
     </w:p>
     <w:p>
@@ -3863,13 +4333,23 @@
           <w:szCs w:val="24"/>
         </w:rPr>
       </w:pPr>
-      <w:r>
-        <w:rPr>
-          <w:rFonts w:ascii="Times New Roman" w:eastAsia="Times New Roman" w:hAnsi="Times New Roman" w:cs="Times New Roman"/>
-          <w:sz w:val="24"/>
-          <w:szCs w:val="24"/>
-        </w:rPr>
-        <w:t>Agente implicados:</w:t>
+      <w:proofErr w:type="gramStart"/>
+      <w:r>
+        <w:rPr>
+          <w:rFonts w:ascii="Times New Roman" w:eastAsia="Times New Roman" w:hAnsi="Times New Roman" w:cs="Times New Roman"/>
+          <w:sz w:val="24"/>
+          <w:szCs w:val="24"/>
+        </w:rPr>
+        <w:t>Agente implicados</w:t>
+      </w:r>
+      <w:proofErr w:type="gramEnd"/>
+      <w:r>
+        <w:rPr>
+          <w:rFonts w:ascii="Times New Roman" w:eastAsia="Times New Roman" w:hAnsi="Times New Roman" w:cs="Times New Roman"/>
+          <w:sz w:val="24"/>
+          <w:szCs w:val="24"/>
+        </w:rPr>
+        <w:t>:</w:t>
       </w:r>
     </w:p>
     <w:p>
@@ -4319,13 +4799,23 @@
           <w:szCs w:val="24"/>
         </w:rPr>
       </w:pPr>
-      <w:r>
-        <w:rPr>
-          <w:rFonts w:ascii="Times New Roman" w:eastAsia="Times New Roman" w:hAnsi="Times New Roman" w:cs="Times New Roman"/>
-          <w:sz w:val="24"/>
-          <w:szCs w:val="24"/>
-        </w:rPr>
-        <w:t>Agente implicados:</w:t>
+      <w:proofErr w:type="gramStart"/>
+      <w:r>
+        <w:rPr>
+          <w:rFonts w:ascii="Times New Roman" w:eastAsia="Times New Roman" w:hAnsi="Times New Roman" w:cs="Times New Roman"/>
+          <w:sz w:val="24"/>
+          <w:szCs w:val="24"/>
+        </w:rPr>
+        <w:t>Agente implicados</w:t>
+      </w:r>
+      <w:proofErr w:type="gramEnd"/>
+      <w:r>
+        <w:rPr>
+          <w:rFonts w:ascii="Times New Roman" w:eastAsia="Times New Roman" w:hAnsi="Times New Roman" w:cs="Times New Roman"/>
+          <w:sz w:val="24"/>
+          <w:szCs w:val="24"/>
+        </w:rPr>
+        <w:t>:</w:t>
       </w:r>
     </w:p>
     <w:p>
@@ -4771,13 +5261,23 @@
           <w:szCs w:val="24"/>
         </w:rPr>
       </w:pPr>
-      <w:r>
-        <w:rPr>
-          <w:rFonts w:ascii="Times New Roman" w:eastAsia="Times New Roman" w:hAnsi="Times New Roman" w:cs="Times New Roman"/>
-          <w:sz w:val="24"/>
-          <w:szCs w:val="24"/>
-        </w:rPr>
-        <w:t>Agente implicados:</w:t>
+      <w:proofErr w:type="gramStart"/>
+      <w:r>
+        <w:rPr>
+          <w:rFonts w:ascii="Times New Roman" w:eastAsia="Times New Roman" w:hAnsi="Times New Roman" w:cs="Times New Roman"/>
+          <w:sz w:val="24"/>
+          <w:szCs w:val="24"/>
+        </w:rPr>
+        <w:t>Agente implicados</w:t>
+      </w:r>
+      <w:proofErr w:type="gramEnd"/>
+      <w:r>
+        <w:rPr>
+          <w:rFonts w:ascii="Times New Roman" w:eastAsia="Times New Roman" w:hAnsi="Times New Roman" w:cs="Times New Roman"/>
+          <w:sz w:val="24"/>
+          <w:szCs w:val="24"/>
+        </w:rPr>
+        <w:t>:</w:t>
       </w:r>
     </w:p>
     <w:p>
@@ -5135,7 +5635,25 @@
           <w:szCs w:val="24"/>
         </w:rPr>
         <w:lastRenderedPageBreak/>
-        <w:t xml:space="preserve">Nuestra plataforma social “Ecoturismo” se encarga de fomentar a la experiencia viajera de los usuarios, sin embargo uno de los problemas técnicos es la traducción de tal página, al ser un sitio web de acceso a cualquier usuario, propone un desafío sobre conocimientos de las diversas lenguas existentes nacional como internacionalmente que lleguen a nuestra plataforma social, por lo tanto habrán dificultades técnicas propias de la traducción de la página web. </w:t>
+        <w:t xml:space="preserve">Nuestra plataforma social “Ecoturismo” se encarga de fomentar a la experiencia viajera de los usuarios, sin </w:t>
+      </w:r>
+      <w:proofErr w:type="gramStart"/>
+      <w:r>
+        <w:rPr>
+          <w:rFonts w:ascii="Times New Roman" w:eastAsia="Times New Roman" w:hAnsi="Times New Roman" w:cs="Times New Roman"/>
+          <w:sz w:val="24"/>
+          <w:szCs w:val="24"/>
+        </w:rPr>
+        <w:t>embargo</w:t>
+      </w:r>
+      <w:proofErr w:type="gramEnd"/>
+      <w:r>
+        <w:rPr>
+          <w:rFonts w:ascii="Times New Roman" w:eastAsia="Times New Roman" w:hAnsi="Times New Roman" w:cs="Times New Roman"/>
+          <w:sz w:val="24"/>
+          <w:szCs w:val="24"/>
+        </w:rPr>
+        <w:t xml:space="preserve"> uno de los problemas técnicos es la traducción de tal página, al ser un sitio web de acceso a cualquier usuario, propone un desafío sobre conocimientos de las diversas lenguas existentes nacional como internacionalmente que lleguen a nuestra plataforma social, por lo tanto habrán dificultades técnicas propias de la traducción de la página web. </w:t>
       </w:r>
     </w:p>
     <w:p>
@@ -5155,7 +5673,43 @@
           <w:sz w:val="24"/>
           <w:szCs w:val="24"/>
         </w:rPr>
-        <w:t>Otro problema identificado es el poco control de un ambiente “limpio” en la funcionalidad del blog brindado, ya sea en una publicación o en los comentarios de algún post, podría encontrarse lenguaje ofensivo, ciberacoso, fotos inapropiadas, “fake news” o tal vez demasiado spam; esto afectaría negativamente tanto para el usuario como la empresa (página web).</w:t>
+        <w:t>Otro problema identificado es el poco control de un ambiente “limpio” en la funcionalidad del blog brindado, ya sea en una publicación o en los comentarios de algún post, podría encontrarse lenguaje ofensivo, ciberacoso, fotos inapropiadas, “</w:t>
+      </w:r>
+      <w:proofErr w:type="spellStart"/>
+      <w:r>
+        <w:rPr>
+          <w:rFonts w:ascii="Times New Roman" w:eastAsia="Times New Roman" w:hAnsi="Times New Roman" w:cs="Times New Roman"/>
+          <w:sz w:val="24"/>
+          <w:szCs w:val="24"/>
+        </w:rPr>
+        <w:t>fake</w:t>
+      </w:r>
+      <w:proofErr w:type="spellEnd"/>
+      <w:r>
+        <w:rPr>
+          <w:rFonts w:ascii="Times New Roman" w:eastAsia="Times New Roman" w:hAnsi="Times New Roman" w:cs="Times New Roman"/>
+          <w:sz w:val="24"/>
+          <w:szCs w:val="24"/>
+        </w:rPr>
+        <w:t xml:space="preserve"> </w:t>
+      </w:r>
+      <w:proofErr w:type="spellStart"/>
+      <w:r>
+        <w:rPr>
+          <w:rFonts w:ascii="Times New Roman" w:eastAsia="Times New Roman" w:hAnsi="Times New Roman" w:cs="Times New Roman"/>
+          <w:sz w:val="24"/>
+          <w:szCs w:val="24"/>
+        </w:rPr>
+        <w:t>news</w:t>
+      </w:r>
+      <w:proofErr w:type="spellEnd"/>
+      <w:r>
+        <w:rPr>
+          <w:rFonts w:ascii="Times New Roman" w:eastAsia="Times New Roman" w:hAnsi="Times New Roman" w:cs="Times New Roman"/>
+          <w:sz w:val="24"/>
+          <w:szCs w:val="24"/>
+        </w:rPr>
+        <w:t>” o tal vez demasiado spam; esto afectaría negativamente tanto para el usuario como la empresa (página web).</w:t>
       </w:r>
     </w:p>
     <w:p>
@@ -5780,6 +6334,7 @@
       <w:pPr>
         <w:spacing w:before="120" w:after="120" w:line="360" w:lineRule="auto"/>
         <w:ind w:left="720"/>
+        <w:jc w:val="both"/>
         <w:rPr>
           <w:rFonts w:ascii="Times New Roman" w:eastAsia="Times New Roman" w:hAnsi="Times New Roman" w:cs="Times New Roman"/>
           <w:sz w:val="26"/>
@@ -5788,51 +6343,47 @@
       </w:pPr>
       <w:r>
         <w:rPr>
-          <w:rFonts w:ascii="Times New Roman" w:eastAsia="Times New Roman" w:hAnsi="Times New Roman" w:cs="Times New Roman"/>
-          <w:sz w:val="26"/>
-          <w:szCs w:val="26"/>
-        </w:rPr>
-        <w:t>En el siguiente diagrama se muestran las funcionalidades a alto nivel que   tendrán el administrador, el webmaster y los usuarios de la página web, en este se pueden apreciar las diferentes opciones para cada usuario.</w:t>
-      </w:r>
-    </w:p>
-    <w:p>
-      <w:pPr>
-        <w:spacing w:before="120" w:after="120" w:line="360" w:lineRule="auto"/>
-        <w:ind w:left="720"/>
-        <w:rPr>
-          <w:rFonts w:ascii="Times New Roman" w:eastAsia="Times New Roman" w:hAnsi="Times New Roman" w:cs="Times New Roman"/>
-          <w:sz w:val="26"/>
-          <w:szCs w:val="26"/>
-        </w:rPr>
-      </w:pPr>
-      <w:r>
-        <w:rPr>
           <w:noProof/>
         </w:rPr>
         <w:drawing>
-          <wp:anchor distT="114300" distB="114300" distL="114300" distR="114300" simplePos="0" relativeHeight="251659264" behindDoc="0" locked="0" layoutInCell="1" hidden="0" allowOverlap="1">
+          <wp:anchor distT="0" distB="0" distL="114300" distR="114300" simplePos="0" relativeHeight="251659264" behindDoc="1" locked="0" layoutInCell="1" allowOverlap="1" wp14:anchorId="1FA4E7BE" wp14:editId="1E651AB3">
             <wp:simplePos x="0" y="0"/>
-            <wp:positionH relativeFrom="column">
-              <wp:posOffset>238125</wp:posOffset>
+            <wp:positionH relativeFrom="page">
+              <wp:align>center</wp:align>
             </wp:positionH>
             <wp:positionV relativeFrom="paragraph">
-              <wp:posOffset>114300</wp:posOffset>
+              <wp:posOffset>1015475</wp:posOffset>
             </wp:positionV>
-            <wp:extent cx="5657850" cy="4933950"/>
-            <wp:effectExtent l="0" t="0" r="0" b="0"/>
-            <wp:wrapSquare wrapText="bothSides" distT="114300" distB="114300" distL="114300" distR="114300"/>
-            <wp:docPr id="1" name="image1.png"/>
-            <wp:cNvGraphicFramePr/>
+            <wp:extent cx="6067425" cy="5257800"/>
+            <wp:effectExtent l="0" t="0" r="9525" b="0"/>
+            <wp:wrapTight wrapText="bothSides">
+              <wp:wrapPolygon edited="0">
+                <wp:start x="0" y="0"/>
+                <wp:lineTo x="0" y="21522"/>
+                <wp:lineTo x="21566" y="21522"/>
+                <wp:lineTo x="21566" y="0"/>
+                <wp:lineTo x="0" y="0"/>
+              </wp:wrapPolygon>
+            </wp:wrapTight>
+            <wp:docPr id="1" name="Imagen 1" descr="Diagrama&#10;&#10;Descripción generada automáticamente"/>
+            <wp:cNvGraphicFramePr>
+              <a:graphicFrameLocks xmlns:a="http://schemas.openxmlformats.org/drawingml/2006/main" noChangeAspect="1"/>
+            </wp:cNvGraphicFramePr>
             <a:graphic xmlns:a="http://schemas.openxmlformats.org/drawingml/2006/main">
               <a:graphicData uri="http://schemas.openxmlformats.org/drawingml/2006/picture">
                 <pic:pic xmlns:pic="http://schemas.openxmlformats.org/drawingml/2006/picture">
                   <pic:nvPicPr>
-                    <pic:cNvPr id="0" name="image1.png"/>
-                    <pic:cNvPicPr preferRelativeResize="0"/>
+                    <pic:cNvPr id="1" name="Imagen 1" descr="Diagrama&#10;&#10;Descripción generada automáticamente"/>
+                    <pic:cNvPicPr/>
                   </pic:nvPicPr>
                   <pic:blipFill>
-                    <a:blip r:embed="rId14"/>
-                    <a:srcRect t="3811" r="1328" b="2177"/>
+                    <a:blip r:embed="rId14">
+                      <a:extLst>
+                        <a:ext uri="{28A0092B-C50C-407E-A947-70E740481C1C}">
+                          <a14:useLocalDpi xmlns:a14="http://schemas.microsoft.com/office/drawing/2010/main" val="0"/>
+                        </a:ext>
+                      </a:extLst>
+                    </a:blip>
                     <a:stretch>
                       <a:fillRect/>
                     </a:stretch>
@@ -5840,12 +6391,11 @@
                   <pic:spPr>
                     <a:xfrm>
                       <a:off x="0" y="0"/>
-                      <a:ext cx="5657850" cy="4933950"/>
+                      <a:ext cx="6067425" cy="5257800"/>
                     </a:xfrm>
                     <a:prstGeom prst="rect">
                       <a:avLst/>
                     </a:prstGeom>
-                    <a:ln/>
                   </pic:spPr>
                 </pic:pic>
               </a:graphicData>
@@ -5853,135 +6403,46 @@
           </wp:anchor>
         </w:drawing>
       </w:r>
-    </w:p>
-    <w:p>
-      <w:pPr>
-        <w:spacing w:before="120" w:after="120" w:line="360" w:lineRule="auto"/>
-        <w:ind w:left="720"/>
+      <w:r>
         <w:rPr>
           <w:rFonts w:ascii="Times New Roman" w:eastAsia="Times New Roman" w:hAnsi="Times New Roman" w:cs="Times New Roman"/>
           <w:sz w:val="26"/>
           <w:szCs w:val="26"/>
         </w:rPr>
-      </w:pPr>
-    </w:p>
-    <w:p>
-      <w:pPr>
-        <w:spacing w:before="120" w:after="120" w:line="360" w:lineRule="auto"/>
-        <w:ind w:left="720"/>
+        <w:t xml:space="preserve">En el siguiente diagrama se muestran las funcionalidades a alto nivel que tendrán el administrador, el </w:t>
+      </w:r>
+      <w:r>
         <w:rPr>
           <w:rFonts w:ascii="Times New Roman" w:eastAsia="Times New Roman" w:hAnsi="Times New Roman" w:cs="Times New Roman"/>
           <w:sz w:val="26"/>
           <w:szCs w:val="26"/>
         </w:rPr>
-      </w:pPr>
-    </w:p>
-    <w:p>
-      <w:pPr>
-        <w:spacing w:before="120" w:after="120" w:line="360" w:lineRule="auto"/>
-        <w:ind w:left="720"/>
+        <w:t>app developer</w:t>
+      </w:r>
+      <w:r>
         <w:rPr>
           <w:rFonts w:ascii="Times New Roman" w:eastAsia="Times New Roman" w:hAnsi="Times New Roman" w:cs="Times New Roman"/>
           <w:sz w:val="26"/>
           <w:szCs w:val="26"/>
         </w:rPr>
-      </w:pPr>
-    </w:p>
-    <w:p>
-      <w:pPr>
-        <w:spacing w:before="120" w:after="120" w:line="360" w:lineRule="auto"/>
-        <w:ind w:left="720"/>
+        <w:t xml:space="preserve"> y los usuarios de la</w:t>
+      </w:r>
+      <w:r>
         <w:rPr>
           <w:rFonts w:ascii="Times New Roman" w:eastAsia="Times New Roman" w:hAnsi="Times New Roman" w:cs="Times New Roman"/>
           <w:sz w:val="26"/>
           <w:szCs w:val="26"/>
         </w:rPr>
-      </w:pPr>
-    </w:p>
-    <w:p>
-      <w:pPr>
-        <w:spacing w:before="120" w:after="120" w:line="360" w:lineRule="auto"/>
-        <w:ind w:left="720"/>
+        <w:t xml:space="preserve"> aplicación</w:t>
+      </w:r>
+      <w:r>
         <w:rPr>
           <w:rFonts w:ascii="Times New Roman" w:eastAsia="Times New Roman" w:hAnsi="Times New Roman" w:cs="Times New Roman"/>
           <w:sz w:val="26"/>
           <w:szCs w:val="26"/>
         </w:rPr>
-      </w:pPr>
-    </w:p>
-    <w:p>
-      <w:pPr>
-        <w:spacing w:before="240" w:after="240" w:line="360" w:lineRule="auto"/>
-        <w:rPr>
-          <w:rFonts w:ascii="Times New Roman" w:eastAsia="Times New Roman" w:hAnsi="Times New Roman" w:cs="Times New Roman"/>
-          <w:sz w:val="24"/>
-          <w:szCs w:val="24"/>
-        </w:rPr>
-      </w:pPr>
-    </w:p>
-    <w:p>
-      <w:pPr>
-        <w:spacing w:before="240" w:after="240" w:line="360" w:lineRule="auto"/>
-        <w:ind w:left="2860" w:hanging="360"/>
-        <w:rPr>
-          <w:rFonts w:ascii="Times New Roman" w:eastAsia="Times New Roman" w:hAnsi="Times New Roman" w:cs="Times New Roman"/>
-          <w:sz w:val="24"/>
-          <w:szCs w:val="24"/>
-        </w:rPr>
-      </w:pPr>
-    </w:p>
-    <w:p>
-      <w:pPr>
-        <w:spacing w:before="240" w:after="240" w:line="360" w:lineRule="auto"/>
-        <w:ind w:left="2860" w:hanging="360"/>
-        <w:rPr>
-          <w:rFonts w:ascii="Times New Roman" w:eastAsia="Times New Roman" w:hAnsi="Times New Roman" w:cs="Times New Roman"/>
-          <w:sz w:val="24"/>
-          <w:szCs w:val="24"/>
-        </w:rPr>
-      </w:pPr>
-    </w:p>
-    <w:p>
-      <w:pPr>
-        <w:spacing w:before="240" w:after="240" w:line="360" w:lineRule="auto"/>
-        <w:ind w:left="2860" w:hanging="360"/>
-        <w:rPr>
-          <w:rFonts w:ascii="Times New Roman" w:eastAsia="Times New Roman" w:hAnsi="Times New Roman" w:cs="Times New Roman"/>
-          <w:sz w:val="24"/>
-          <w:szCs w:val="24"/>
-        </w:rPr>
-      </w:pPr>
-    </w:p>
-    <w:p>
-      <w:pPr>
-        <w:spacing w:before="240" w:after="240" w:line="360" w:lineRule="auto"/>
-        <w:ind w:left="2860" w:hanging="360"/>
-        <w:rPr>
-          <w:rFonts w:ascii="Times New Roman" w:eastAsia="Times New Roman" w:hAnsi="Times New Roman" w:cs="Times New Roman"/>
-          <w:sz w:val="24"/>
-          <w:szCs w:val="24"/>
-        </w:rPr>
-      </w:pPr>
-    </w:p>
-    <w:p>
-      <w:pPr>
-        <w:spacing w:before="120" w:after="120" w:line="360" w:lineRule="auto"/>
-        <w:rPr>
-          <w:rFonts w:ascii="Times New Roman" w:eastAsia="Times New Roman" w:hAnsi="Times New Roman" w:cs="Times New Roman"/>
-          <w:sz w:val="24"/>
-          <w:szCs w:val="24"/>
-        </w:rPr>
-      </w:pPr>
-    </w:p>
-    <w:p>
-      <w:pPr>
-        <w:spacing w:before="120" w:after="120" w:line="360" w:lineRule="auto"/>
-        <w:rPr>
-          <w:rFonts w:ascii="Times New Roman" w:eastAsia="Times New Roman" w:hAnsi="Times New Roman" w:cs="Times New Roman"/>
-          <w:sz w:val="24"/>
-          <w:szCs w:val="24"/>
-        </w:rPr>
-      </w:pPr>
+        <w:t>, en este se pueden apreciar las diferentes opciones para cada usuario.</w:t>
+      </w:r>
     </w:p>
     <w:sectPr>
       <w:headerReference w:type="default" r:id="rId15"/>

</xml_diff>